<commit_message>
enhancement: update docs for email
</commit_message>
<xml_diff>
--- a/src/renderer/public/ArduinoCajaAlumnos.docx
+++ b/src/renderer/public/ArduinoCajaAlumnos.docx
@@ -22,50 +22,121 @@
         <w:jc w:val="right"/>
         <w:rPr>
           <w:rFonts w:ascii="Arial" w:hAnsi="Arial" w:cs="Arial"/>
+          <w:lang w:val="es-ES"/>
         </w:rPr>
       </w:pPr>
       <w:r>
         <w:rPr>
           <w:rFonts w:ascii="Arial" w:hAnsi="Arial" w:cs="Arial"/>
-        </w:rPr>
-        <w:t>Tlaxcoapan, Hgo., a</w:t>
-      </w:r>
-      <w:r>
-        <w:rPr>
-          <w:rFonts w:ascii="Arial" w:hAnsi="Arial" w:cs="Arial"/>
-        </w:rPr>
-        <w:t xml:space="preserve"> {fechdia} </w:t>
-      </w:r>
-      <w:r>
-        <w:rPr>
-          <w:rFonts w:ascii="Arial" w:hAnsi="Arial" w:cs="Arial"/>
+          <w:lang w:val="es-ES"/>
+        </w:rPr>
+        <w:t>Municipio</w:t>
+      </w:r>
+      <w:r>
+        <w:rPr>
+          <w:rFonts w:ascii="Arial" w:hAnsi="Arial" w:cs="Arial"/>
+          <w:lang w:val="es-ES"/>
+        </w:rPr>
+        <w:t xml:space="preserve">, </w:t>
+      </w:r>
+      <w:r>
+        <w:rPr>
+          <w:rFonts w:ascii="Arial" w:hAnsi="Arial" w:cs="Arial"/>
+          <w:lang w:val="es-ES"/>
+        </w:rPr>
+        <w:t>Estad</w:t>
+      </w:r>
+      <w:r>
+        <w:rPr>
+          <w:rFonts w:ascii="Arial" w:hAnsi="Arial" w:cs="Arial"/>
+          <w:lang w:val="es-ES"/>
+        </w:rPr>
+        <w:t>o</w:t>
+      </w:r>
+      <w:r>
+        <w:rPr>
+          <w:rFonts w:ascii="Arial" w:hAnsi="Arial" w:cs="Arial"/>
+          <w:lang w:val="es-ES"/>
+        </w:rPr>
+        <w:t>., a</w:t>
+      </w:r>
+      <w:r>
+        <w:rPr>
+          <w:rFonts w:ascii="Arial" w:hAnsi="Arial" w:cs="Arial"/>
+          <w:lang w:val="es-ES"/>
+        </w:rPr>
+        <w:t xml:space="preserve"> {</w:t>
+      </w:r>
+      <w:r>
+        <w:rPr>
+          <w:rFonts w:ascii="Arial" w:hAnsi="Arial" w:cs="Arial"/>
+          <w:lang w:val="es-ES"/>
+        </w:rPr>
+        <w:t>fechdia</w:t>
+      </w:r>
+      <w:r>
+        <w:rPr>
+          <w:rFonts w:ascii="Arial" w:hAnsi="Arial" w:cs="Arial"/>
+          <w:lang w:val="es-ES"/>
+        </w:rPr>
+        <w:t xml:space="preserve">} </w:t>
+      </w:r>
+      <w:r>
+        <w:rPr>
+          <w:rFonts w:ascii="Arial" w:hAnsi="Arial" w:cs="Arial"/>
+          <w:lang w:val="es-ES"/>
         </w:rPr>
         <w:t>de</w:t>
       </w:r>
       <w:r>
         <w:rPr>
           <w:rFonts w:ascii="Arial" w:hAnsi="Arial" w:cs="Arial"/>
+          <w:lang w:val="es-ES"/>
         </w:rPr>
         <w:t xml:space="preserve"> </w:t>
       </w:r>
       <w:r>
         <w:rPr>
           <w:rFonts w:ascii="Arial" w:hAnsi="Arial" w:cs="Arial"/>
-        </w:rPr>
-        <w:t>{fechmes}</w:t>
+          <w:lang w:val="es-ES"/>
+        </w:rPr>
+        <w:t>{</w:t>
+      </w:r>
+      <w:r>
+        <w:rPr>
+          <w:rFonts w:ascii="Arial" w:hAnsi="Arial" w:cs="Arial"/>
+          <w:lang w:val="es-ES"/>
+        </w:rPr>
+        <w:t>fechmes</w:t>
+      </w:r>
+      <w:r>
+        <w:rPr>
+          <w:rFonts w:ascii="Arial" w:hAnsi="Arial" w:cs="Arial"/>
+          <w:lang w:val="es-ES"/>
+        </w:rPr>
+        <w:t>}</w:t>
       </w:r>
       <w:r>
         <w:rPr>
           <w:rFonts w:ascii="Arial" w:hAnsi="Arial" w:cs="Arial"/>
           <w:color w:val="FF0000"/>
+          <w:lang w:val="es-ES"/>
         </w:rPr>
         <w:t xml:space="preserve"> </w:t>
       </w:r>
       <w:r>
         <w:rPr>
           <w:rFonts w:ascii="Arial" w:hAnsi="Arial" w:cs="Arial"/>
-        </w:rPr>
-        <w:t>de 2024</w:t>
+          <w:lang w:val="es-ES"/>
+        </w:rPr>
+        <w:t xml:space="preserve">de </w:t>
+      </w:r>
+      <w:r>
+        <w:rPr>
+          <w:rFonts w:ascii="Arial" w:hAnsi="Arial" w:cs="Arial"/>
+          <w:lang w:val="es-ES"/>
+        </w:rPr>
+        <w:t>Año</w:t>
       </w:r>
     </w:p>
     <w:p>
@@ -88,83 +159,111 @@
         <w:jc w:val="both"/>
         <w:rPr>
           <w:rFonts w:ascii="Arial" w:hAnsi="Arial" w:cs="Arial"/>
+          <w:lang w:val="es-ES"/>
         </w:rPr>
       </w:pPr>
       <w:r>
         <w:rPr>
           <w:rFonts w:ascii="Arial" w:hAnsi="Arial" w:cs="Arial"/>
+          <w:lang w:val="es-ES"/>
         </w:rPr>
         <w:t>A través de este documento se hace entrega</w:t>
       </w:r>
       <w:r>
         <w:rPr>
           <w:rFonts w:ascii="Arial" w:hAnsi="Arial" w:cs="Arial"/>
+          <w:lang w:val="es-ES"/>
         </w:rPr>
         <w:t xml:space="preserve"> </w:t>
       </w:r>
       <w:r>
         <w:rPr>
           <w:rFonts w:ascii="Arial" w:hAnsi="Arial" w:cs="Arial"/>
+          <w:lang w:val="es-ES"/>
         </w:rPr>
         <w:t xml:space="preserve">de </w:t>
       </w:r>
       <w:r>
         <w:rPr>
           <w:rFonts w:ascii="Arial" w:hAnsi="Arial" w:cs="Arial"/>
+          <w:lang w:val="es-ES"/>
         </w:rPr>
         <w:t>una caja que contiene el equipo “</w:t>
       </w:r>
       <w:r>
         <w:rPr>
           <w:rFonts w:ascii="Arial" w:hAnsi="Arial" w:cs="Arial"/>
+          <w:lang w:val="es-ES"/>
         </w:rPr>
         <w:t xml:space="preserve">Kit </w:t>
       </w:r>
       <w:r>
         <w:rPr>
           <w:rFonts w:ascii="Arial" w:hAnsi="Arial" w:cs="Arial"/>
+          <w:lang w:val="es-ES"/>
         </w:rPr>
         <w:t>Arduino</w:t>
       </w:r>
       <w:r>
         <w:rPr>
           <w:rFonts w:ascii="Arial" w:hAnsi="Arial" w:cs="Arial"/>
+          <w:lang w:val="es-ES"/>
         </w:rPr>
         <w:t xml:space="preserve">” con un contenido de </w:t>
       </w:r>
       <w:r>
         <w:rPr>
           <w:rFonts w:ascii="Arial" w:hAnsi="Arial" w:cs="Arial"/>
+          <w:lang w:val="es-ES"/>
         </w:rPr>
         <w:t>136</w:t>
       </w:r>
       <w:r>
         <w:rPr>
           <w:rFonts w:ascii="Arial" w:hAnsi="Arial" w:cs="Arial"/>
-        </w:rPr>
-        <w:t xml:space="preserve"> piezas con número de serie {numcaja} </w:t>
-      </w:r>
-      <w:r>
-        <w:rPr>
-          <w:rFonts w:ascii="Arial" w:hAnsi="Arial" w:cs="Arial"/>
+          <w:lang w:val="es-ES"/>
+        </w:rPr>
+        <w:t xml:space="preserve"> piezas con número de serie {</w:t>
+      </w:r>
+      <w:r>
+        <w:rPr>
+          <w:rFonts w:ascii="Arial" w:hAnsi="Arial" w:cs="Arial"/>
+          <w:lang w:val="es-ES"/>
+        </w:rPr>
+        <w:t>numcaja</w:t>
+      </w:r>
+      <w:r>
+        <w:rPr>
+          <w:rFonts w:ascii="Arial" w:hAnsi="Arial" w:cs="Arial"/>
+          <w:lang w:val="es-ES"/>
+        </w:rPr>
+        <w:t xml:space="preserve">} </w:t>
+      </w:r>
+      <w:r>
+        <w:rPr>
+          <w:rFonts w:ascii="Arial" w:hAnsi="Arial" w:cs="Arial"/>
+          <w:lang w:val="es-ES"/>
         </w:rPr>
         <w:t>en calidad de préstamo, precisando que el equipo</w:t>
       </w:r>
       <w:r>
         <w:rPr>
           <w:rFonts w:ascii="Arial" w:hAnsi="Arial" w:cs="Arial"/>
+          <w:lang w:val="es-ES"/>
         </w:rPr>
         <w:t xml:space="preserve"> </w:t>
       </w:r>
       <w:r>
         <w:rPr>
           <w:rFonts w:ascii="Arial" w:hAnsi="Arial" w:cs="Arial"/>
+          <w:lang w:val="es-ES"/>
         </w:rPr>
         <w:t>es propiedad de la Escuela Preparatoria Número 6</w:t>
       </w:r>
       <w:r>
         <w:rPr>
           <w:rFonts w:ascii="Arial" w:hAnsi="Arial" w:cs="Arial"/>
+          <w:lang w:val="es-ES"/>
         </w:rPr>
         <w:t>.</w:t>
       </w:r>
@@ -196,7 +295,31 @@
         <w:rPr>
           <w:rFonts w:ascii="Arial" w:hAnsi="Arial" w:cs="Arial"/>
         </w:rPr>
-        <w:t xml:space="preserve"> al Ing. Kevin Serrano Bautista, responsable del Centro de Cómputo de la Escuela Preparatoria Número 6, para su debido resguardo.</w:t>
+        <w:t xml:space="preserve"> al Ing. </w:t>
+      </w:r>
+      <w:r>
+        <w:rPr>
+          <w:rFonts w:ascii="Arial" w:hAnsi="Arial" w:cs="Arial"/>
+        </w:rPr>
+        <w:t>Nombre</w:t>
+      </w:r>
+      <w:r>
+        <w:rPr>
+          <w:rFonts w:ascii="Arial" w:hAnsi="Arial" w:cs="Arial"/>
+        </w:rPr>
+        <w:t xml:space="preserve">, responsable del Centro de Cómputo de la Escuela </w:t>
+      </w:r>
+      <w:r>
+        <w:rPr>
+          <w:rFonts w:ascii="Arial" w:hAnsi="Arial" w:cs="Arial"/>
+        </w:rPr>
+        <w:t>Nombre de la escuela</w:t>
+      </w:r>
+      <w:r>
+        <w:rPr>
+          <w:rFonts w:ascii="Arial" w:hAnsi="Arial" w:cs="Arial"/>
+        </w:rPr>
+        <w:t>, para su debido resguardo.</w:t>
       </w:r>
     </w:p>
     <w:p>
@@ -208,41 +331,48 @@
         <w:jc w:val="both"/>
         <w:rPr>
           <w:rFonts w:ascii="Arial" w:hAnsi="Arial" w:cs="Arial"/>
+          <w:lang w:val="es-ES"/>
         </w:rPr>
       </w:pPr>
       <w:r>
         <w:rPr>
           <w:rFonts w:ascii="Arial" w:hAnsi="Arial" w:cs="Arial"/>
+          <w:lang w:val="es-ES"/>
         </w:rPr>
         <w:t xml:space="preserve">La fecha límite para la devolución de la caja con </w:t>
       </w:r>
       <w:r>
         <w:rPr>
           <w:rFonts w:ascii="Arial" w:hAnsi="Arial" w:cs="Arial"/>
+          <w:lang w:val="es-ES"/>
         </w:rPr>
         <w:t>su</w:t>
       </w:r>
       <w:r>
         <w:rPr>
           <w:rFonts w:ascii="Arial" w:hAnsi="Arial" w:cs="Arial"/>
+          <w:lang w:val="es-ES"/>
         </w:rPr>
         <w:t xml:space="preserve"> contenido será </w:t>
       </w:r>
       <w:r>
         <w:rPr>
           <w:rFonts w:ascii="Arial" w:hAnsi="Arial" w:cs="Arial"/>
+          <w:lang w:val="es-ES"/>
         </w:rPr>
         <w:t>{</w:t>
       </w:r>
       <w:r>
         <w:rPr>
           <w:rFonts w:ascii="Arial" w:hAnsi="Arial" w:cs="Arial"/>
+          <w:lang w:val="es-ES"/>
         </w:rPr>
         <w:t>fechlimite</w:t>
       </w:r>
       <w:r>
         <w:rPr>
           <w:rFonts w:ascii="Arial" w:hAnsi="Arial" w:cs="Arial"/>
+          <w:lang w:val="es-ES"/>
         </w:rPr>
         <w:t>}</w:t>
       </w:r>
@@ -282,6 +412,7 @@
         <w:tc>
           <w:tcPr>
             <w:tcW w:w="4473" w:type="dxa"/>
+            <w:tcMar/>
           </w:tcPr>
           <w:p>
             <w:pPr>
@@ -311,6 +442,7 @@
         <w:tc>
           <w:tcPr>
             <w:tcW w:w="4473" w:type="dxa"/>
+            <w:tcMar/>
           </w:tcPr>
           <w:p>
             <w:pPr>
@@ -320,19 +452,36 @@
               <w:jc w:val="both"/>
               <w:rPr>
                 <w:rFonts w:ascii="Arial" w:hAnsi="Arial" w:cs="Arial"/>
+                <w:lang w:val="es-ES"/>
               </w:rPr>
             </w:pPr>
             <w:r>
               <w:rPr>
                 <w:rFonts w:ascii="Arial" w:hAnsi="Arial" w:cs="Arial"/>
+                <w:lang w:val="es-ES"/>
               </w:rPr>
-              <w:t>{celda2}</w:t>
+              <w:t>{celda</w:t>
             </w:r>
             <w:r>
               <w:rPr>
                 <w:rFonts w:ascii="Arial" w:hAnsi="Arial" w:cs="Arial"/>
+                <w:lang w:val="es-ES"/>
               </w:rPr>
-              <w:t>{/tabla}</w:t>
+              <w:t>2}</w:t>
+            </w:r>
+            <w:r>
+              <w:rPr>
+                <w:rFonts w:ascii="Arial" w:hAnsi="Arial" w:cs="Arial"/>
+                <w:lang w:val="es-ES"/>
+              </w:rPr>
+              <w:t>{</w:t>
+            </w:r>
+            <w:r>
+              <w:rPr>
+                <w:rFonts w:ascii="Arial" w:hAnsi="Arial" w:cs="Arial"/>
+                <w:lang w:val="es-ES"/>
+              </w:rPr>
+              <w:t>/tabla}</w:t>
             </w:r>
           </w:p>
         </w:tc>
@@ -340,270 +489,12 @@
     </w:tbl>
     <w:p>
       <w:pPr>
+        <w:pStyle w:val="Normal"/>
         <w:tabs>
           <w:tab w:val="left" w:pos="1992"/>
         </w:tabs>
         <w:jc w:val="both"/>
-        <w:rPr>
-          <w:rFonts w:ascii="Arial" w:hAnsi="Arial" w:cs="Arial"/>
-          <w:lang w:val="en-US"/>
-        </w:rPr>
       </w:pPr>
-      <w:r>
-        <w:rPr>
-          <w:rFonts w:ascii="Arial" w:hAnsi="Arial" w:cs="Arial"/>
-          <w:noProof/>
-        </w:rPr>
-        <mc:AlternateContent>
-          <mc:Choice Requires="wps">
-            <w:drawing>
-              <wp:anchor distT="0" distB="0" distL="114300" distR="114300" simplePos="0" relativeHeight="251659264" behindDoc="1" locked="0" layoutInCell="1" allowOverlap="1" wp14:anchorId="7660B4B3" wp14:editId="2257AC20">
-                <wp:simplePos x="0" y="0"/>
-                <wp:positionH relativeFrom="margin">
-                  <wp:align>right</wp:align>
-                </wp:positionH>
-                <wp:positionV relativeFrom="page">
-                  <wp:posOffset>8115300</wp:posOffset>
-                </wp:positionV>
-                <wp:extent cx="5608320" cy="716280"/>
-                <wp:effectExtent l="0" t="0" r="0" b="7620"/>
-                <wp:wrapNone/>
-                <wp:docPr id="929419490" name="Cuadro de texto 1"/>
-                <wp:cNvGraphicFramePr/>
-                <a:graphic xmlns:a="http://schemas.openxmlformats.org/drawingml/2006/main">
-                  <a:graphicData uri="http://schemas.microsoft.com/office/word/2010/wordprocessingShape">
-                    <wps:wsp>
-                      <wps:cNvSpPr txBox="1"/>
-                      <wps:spPr>
-                        <a:xfrm>
-                          <a:off x="0" y="0"/>
-                          <a:ext cx="5608320" cy="716280"/>
-                        </a:xfrm>
-                        <a:prstGeom prst="rect">
-                          <a:avLst/>
-                        </a:prstGeom>
-                        <a:noFill/>
-                        <a:ln w="6350">
-                          <a:noFill/>
-                        </a:ln>
-                      </wps:spPr>
-                      <wps:txbx>
-                        <w:txbxContent>
-                          <w:p>
-                            <w:pPr>
-                              <w:rPr>
-                                <w:rFonts w:ascii="Arial" w:hAnsi="Arial" w:cs="Arial"/>
-                                <w:b/>
-                                <w:bCs/>
-                                <w:sz w:val="20"/>
-                                <w:szCs w:val="20"/>
-                                <w:lang w:val="es-ES"/>
-                              </w:rPr>
-                            </w:pPr>
-                            <w:r>
-                              <w:rPr>
-                                <w:rFonts w:ascii="Arial" w:hAnsi="Arial" w:cs="Arial"/>
-                                <w:b/>
-                                <w:bCs/>
-                                <w:sz w:val="20"/>
-                                <w:szCs w:val="20"/>
-                                <w:lang w:val="es-ES"/>
-                              </w:rPr>
-                              <w:t>Autorizó</w:t>
-                            </w:r>
-                          </w:p>
-                          <w:p>
-                            <w:pPr>
-                              <w:rPr>
-                                <w:rFonts w:ascii="Arial" w:hAnsi="Arial" w:cs="Arial"/>
-                                <w:sz w:val="20"/>
-                                <w:szCs w:val="20"/>
-                                <w:lang w:val="es-ES"/>
-                              </w:rPr>
-                            </w:pPr>
-                            <w:r>
-                              <w:rPr>
-                                <w:rFonts w:ascii="Arial" w:hAnsi="Arial" w:cs="Arial"/>
-                                <w:sz w:val="20"/>
-                                <w:szCs w:val="20"/>
-                                <w:lang w:val="es-ES"/>
-                              </w:rPr>
-                              <w:t>Lic. José Luis Gil Chávez, Director Escuela Preparatoria Número 6</w:t>
-                            </w:r>
-                            <w:r>
-                              <w:rPr>
-                                <w:rFonts w:ascii="Arial" w:hAnsi="Arial" w:cs="Arial"/>
-                                <w:sz w:val="20"/>
-                                <w:szCs w:val="20"/>
-                                <w:lang w:val="es-ES"/>
-                              </w:rPr>
-                              <w:t>.</w:t>
-                            </w:r>
-                          </w:p>
-                          <w:p>
-                            <w:pPr>
-                              <w:rPr>
-                                <w:rFonts w:ascii="Arial" w:hAnsi="Arial" w:cs="Arial"/>
-                                <w:sz w:val="20"/>
-                                <w:szCs w:val="20"/>
-                                <w:lang w:val="es-ES"/>
-                              </w:rPr>
-                            </w:pPr>
-                            <w:r>
-                              <w:rPr>
-                                <w:rFonts w:ascii="Arial" w:hAnsi="Arial" w:cs="Arial"/>
-                                <w:sz w:val="20"/>
-                                <w:szCs w:val="20"/>
-                                <w:lang w:val="es-ES"/>
-                              </w:rPr>
-                              <w:t>L.I.S. Kevin Serrano Bautista, Encargado de Centro de Computo Académico.</w:t>
-                            </w:r>
-                          </w:p>
-                          <w:p>
-                            <w:pPr>
-                              <w:rPr>
-                                <w:rFonts w:ascii="Arial" w:hAnsi="Arial" w:cs="Arial"/>
-                                <w:sz w:val="20"/>
-                                <w:szCs w:val="20"/>
-                                <w:lang w:val="es-ES"/>
-                              </w:rPr>
-                            </w:pPr>
-                            <w:r>
-                              <w:rPr>
-                                <w:rFonts w:ascii="Arial" w:hAnsi="Arial" w:cs="Arial"/>
-                                <w:sz w:val="20"/>
-                                <w:szCs w:val="20"/>
-                                <w:lang w:val="es-ES"/>
-                              </w:rPr>
-                              <w:t>{folio}</w:t>
-                            </w:r>
-                          </w:p>
-                        </w:txbxContent>
-                      </wps:txbx>
-                      <wps:bodyPr rot="0" spcFirstLastPara="0" vertOverflow="overflow" horzOverflow="overflow" vert="horz" wrap="square" lIns="91440" tIns="45720" rIns="91440" bIns="45720" numCol="1" spcCol="0" rtlCol="0" fromWordArt="0" anchor="t" anchorCtr="0" forceAA="0" compatLnSpc="1">
-                        <a:prstTxWarp prst="textNoShape">
-                          <a:avLst/>
-                        </a:prstTxWarp>
-                        <a:noAutofit/>
-                      </wps:bodyPr>
-                    </wps:wsp>
-                  </a:graphicData>
-                </a:graphic>
-                <wp14:sizeRelH relativeFrom="margin">
-                  <wp14:pctWidth>0</wp14:pctWidth>
-                </wp14:sizeRelH>
-                <wp14:sizeRelV relativeFrom="margin">
-                  <wp14:pctHeight>0</wp14:pctHeight>
-                </wp14:sizeRelV>
-              </wp:anchor>
-            </w:drawing>
-          </mc:Choice>
-          <mc:Fallback>
-            <w:pict>
-              <v:shapetype w14:anchorId="7660B4B3" id="_x0000_t202" coordsize="21600,21600" o:spt="202" path="m,l,21600r21600,l21600,xe">
-                <v:stroke joinstyle="miter"/>
-                <v:path gradientshapeok="t" o:connecttype="rect"/>
-              </v:shapetype>
-              <v:shape id="Cuadro de texto 1" o:spid="_x0000_s1026" type="#_x0000_t202" style="position:absolute;left:0;text-align:left;margin-left:390.4pt;margin-top:639pt;width:441.6pt;height:56.4pt;z-index:-251657216;visibility:visible;mso-wrap-style:square;mso-width-percent:0;mso-height-percent:0;mso-wrap-distance-left:9pt;mso-wrap-distance-top:0;mso-wrap-distance-right:9pt;mso-wrap-distance-bottom:0;mso-position-horizontal:right;mso-position-horizontal-relative:margin;mso-position-vertical:absolute;mso-position-vertical-relative:page;mso-width-percent:0;mso-height-percent:0;mso-width-relative:margin;mso-height-relative:margin;v-text-anchor:top" o:gfxdata="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" filled="f" stroked="f" strokeweight=".5pt">
-                <v:textbox>
-                  <w:txbxContent>
-                    <w:p>
-                      <w:pPr>
-                        <w:rPr>
-                          <w:rFonts w:ascii="Arial" w:hAnsi="Arial" w:cs="Arial"/>
-                          <w:b/>
-                          <w:bCs/>
-                          <w:sz w:val="20"/>
-                          <w:szCs w:val="20"/>
-                          <w:lang w:val="es-ES"/>
-                        </w:rPr>
-                      </w:pPr>
-                      <w:r>
-                        <w:rPr>
-                          <w:rFonts w:ascii="Arial" w:hAnsi="Arial" w:cs="Arial"/>
-                          <w:b/>
-                          <w:bCs/>
-                          <w:sz w:val="20"/>
-                          <w:szCs w:val="20"/>
-                          <w:lang w:val="es-ES"/>
-                        </w:rPr>
-                        <w:t>Autorizó</w:t>
-                      </w:r>
-                    </w:p>
-                    <w:p>
-                      <w:pPr>
-                        <w:rPr>
-                          <w:rFonts w:ascii="Arial" w:hAnsi="Arial" w:cs="Arial"/>
-                          <w:sz w:val="20"/>
-                          <w:szCs w:val="20"/>
-                          <w:lang w:val="es-ES"/>
-                        </w:rPr>
-                      </w:pPr>
-                      <w:r>
-                        <w:rPr>
-                          <w:rFonts w:ascii="Arial" w:hAnsi="Arial" w:cs="Arial"/>
-                          <w:sz w:val="20"/>
-                          <w:szCs w:val="20"/>
-                          <w:lang w:val="es-ES"/>
-                        </w:rPr>
-                        <w:t>Lic. José Luis Gil Chávez, Director Escuela Preparatoria Número 6</w:t>
-                      </w:r>
-                      <w:r>
-                        <w:rPr>
-                          <w:rFonts w:ascii="Arial" w:hAnsi="Arial" w:cs="Arial"/>
-                          <w:sz w:val="20"/>
-                          <w:szCs w:val="20"/>
-                          <w:lang w:val="es-ES"/>
-                        </w:rPr>
-                        <w:t>.</w:t>
-                      </w:r>
-                    </w:p>
-                    <w:p>
-                      <w:pPr>
-                        <w:rPr>
-                          <w:rFonts w:ascii="Arial" w:hAnsi="Arial" w:cs="Arial"/>
-                          <w:sz w:val="20"/>
-                          <w:szCs w:val="20"/>
-                          <w:lang w:val="es-ES"/>
-                        </w:rPr>
-                      </w:pPr>
-                      <w:r>
-                        <w:rPr>
-                          <w:rFonts w:ascii="Arial" w:hAnsi="Arial" w:cs="Arial"/>
-                          <w:sz w:val="20"/>
-                          <w:szCs w:val="20"/>
-                          <w:lang w:val="es-ES"/>
-                        </w:rPr>
-                        <w:t>L.I.S. Kevin Serrano Bautista, Encargado de Centro de Computo Académico.</w:t>
-                      </w:r>
-                    </w:p>
-                    <w:p>
-                      <w:pPr>
-                        <w:rPr>
-                          <w:rFonts w:ascii="Arial" w:hAnsi="Arial" w:cs="Arial"/>
-                          <w:sz w:val="20"/>
-                          <w:szCs w:val="20"/>
-                          <w:lang w:val="es-ES"/>
-                        </w:rPr>
-                      </w:pPr>
-                      <w:r>
-                        <w:rPr>
-                          <w:rFonts w:ascii="Arial" w:hAnsi="Arial" w:cs="Arial"/>
-                          <w:sz w:val="20"/>
-                          <w:szCs w:val="20"/>
-                          <w:lang w:val="es-ES"/>
-                        </w:rPr>
-                        <w:t>{folio}</w:t>
-                      </w:r>
-                    </w:p>
-                  </w:txbxContent>
-                </v:textbox>
-                <w10:wrap anchorx="margin" anchory="page"/>
-              </v:shape>
-            </w:pict>
-          </mc:Fallback>
-        </mc:AlternateContent>
-      </w:r>
     </w:p>
     <w:sectPr>
       <w:headerReference w:type="even" r:id="rId7"/>
@@ -612,7 +503,7 @@
       <w:footerReference w:type="default" r:id="rId10"/>
       <w:headerReference w:type="first" r:id="rId11"/>
       <w:footerReference w:type="first" r:id="rId12"/>
-      <w:pgSz w:w="12240" w:h="15840"/>
+      <w:pgSz w:w="12240" w:h="15840" w:orient="portrait"/>
       <w:pgMar w:top="1417" w:right="1701" w:bottom="1417" w:left="1701" w:header="708" w:footer="708" w:gutter="0"/>
       <w:pgNumType w:start="1"/>
       <w:cols w:space="720"/>
@@ -756,11 +647,11 @@
   <w:p>
     <w:pPr>
       <w:pBdr>
-        <w:top w:val="nil"/>
-        <w:left w:val="nil"/>
-        <w:bottom w:val="nil"/>
-        <w:right w:val="nil"/>
-        <w:between w:val="nil"/>
+        <w:top w:val="nil" w:color="000000" w:sz="0" w:space="0"/>
+        <w:left w:val="nil" w:color="000000" w:sz="0" w:space="0"/>
+        <w:bottom w:val="nil" w:color="000000" w:sz="0" w:space="0"/>
+        <w:right w:val="nil" w:color="000000" w:sz="0" w:space="0"/>
+        <w:between w:val="nil" w:color="000000" w:sz="0" w:space="0"/>
       </w:pBdr>
       <w:tabs>
         <w:tab w:val="center" w:pos="4419"/>
@@ -770,56 +661,8 @@
         <w:color w:val="000000"/>
       </w:rPr>
     </w:pPr>
-    <w:bookmarkStart w:id="0" w:name="_heading=h.gjdgxs" w:colFirst="0" w:colLast="0"/>
+    <w:bookmarkStart w:name="_heading=h.gjdgxs" w:colFirst="0" w:colLast="0" w:id="0"/>
     <w:bookmarkEnd w:id="0"/>
-    <w:r>
-      <w:rPr>
-        <w:noProof/>
-      </w:rPr>
-      <w:drawing>
-        <wp:anchor distT="0" distB="0" distL="0" distR="0" simplePos="0" relativeHeight="251658240" behindDoc="1" locked="0" layoutInCell="1" hidden="0" allowOverlap="1" wp14:anchorId="13BFA775" wp14:editId="3A87F84A">
-          <wp:simplePos x="0" y="0"/>
-          <wp:positionH relativeFrom="column">
-            <wp:posOffset>-1067434</wp:posOffset>
-          </wp:positionH>
-          <wp:positionV relativeFrom="paragraph">
-            <wp:posOffset>-436879</wp:posOffset>
-          </wp:positionV>
-          <wp:extent cx="7797800" cy="10090907"/>
-          <wp:effectExtent l="0" t="0" r="0" b="0"/>
-          <wp:wrapNone/>
-          <wp:docPr id="955656812" name="image1.jpg"/>
-          <wp:cNvGraphicFramePr/>
-          <a:graphic xmlns:a="http://schemas.openxmlformats.org/drawingml/2006/main">
-            <a:graphicData uri="http://schemas.openxmlformats.org/drawingml/2006/picture">
-              <pic:pic xmlns:pic="http://schemas.openxmlformats.org/drawingml/2006/picture">
-                <pic:nvPicPr>
-                  <pic:cNvPr id="0" name="image1.jpg"/>
-                  <pic:cNvPicPr preferRelativeResize="0"/>
-                </pic:nvPicPr>
-                <pic:blipFill>
-                  <a:blip r:embed="rId1"/>
-                  <a:srcRect t="19" b="19"/>
-                  <a:stretch>
-                    <a:fillRect/>
-                  </a:stretch>
-                </pic:blipFill>
-                <pic:spPr>
-                  <a:xfrm>
-                    <a:off x="0" y="0"/>
-                    <a:ext cx="7797800" cy="10090907"/>
-                  </a:xfrm>
-                  <a:prstGeom prst="rect">
-                    <a:avLst/>
-                  </a:prstGeom>
-                  <a:ln/>
-                </pic:spPr>
-              </pic:pic>
-            </a:graphicData>
-          </a:graphic>
-        </wp:anchor>
-      </w:drawing>
-    </w:r>
   </w:p>
 </w:hdr>
 </file>
@@ -852,7 +695,7 @@
   <w:docDefaults>
     <w:rPrDefault>
       <w:rPr>
-        <w:rFonts w:ascii="Calibri" w:eastAsia="Calibri" w:hAnsi="Calibri" w:cs="Calibri"/>
+        <w:rFonts w:ascii="Calibri" w:hAnsi="Calibri" w:eastAsia="Calibri" w:cs="Calibri"/>
         <w:sz w:val="24"/>
         <w:szCs w:val="24"/>
         <w:lang w:val="es-ES_tradnl" w:eastAsia="en-US" w:bidi="ar-SA"/>
@@ -863,14 +706,14 @@
   <w:latentStyles w:defLockedState="0" w:defUIPriority="99" w:defSemiHidden="0" w:defUnhideWhenUsed="0" w:defQFormat="0" w:count="376">
     <w:lsdException w:name="Normal" w:uiPriority="0" w:qFormat="1"/>
     <w:lsdException w:name="heading 1" w:uiPriority="9" w:qFormat="1"/>
-    <w:lsdException w:name="heading 2" w:semiHidden="1" w:uiPriority="9" w:unhideWhenUsed="1" w:qFormat="1"/>
-    <w:lsdException w:name="heading 3" w:semiHidden="1" w:uiPriority="9" w:unhideWhenUsed="1" w:qFormat="1"/>
-    <w:lsdException w:name="heading 4" w:semiHidden="1" w:uiPriority="9" w:unhideWhenUsed="1" w:qFormat="1"/>
-    <w:lsdException w:name="heading 5" w:semiHidden="1" w:uiPriority="9" w:unhideWhenUsed="1" w:qFormat="1"/>
-    <w:lsdException w:name="heading 6" w:semiHidden="1" w:uiPriority="9" w:unhideWhenUsed="1" w:qFormat="1"/>
-    <w:lsdException w:name="heading 7" w:semiHidden="1" w:uiPriority="9" w:unhideWhenUsed="1" w:qFormat="1"/>
-    <w:lsdException w:name="heading 8" w:semiHidden="1" w:uiPriority="9" w:unhideWhenUsed="1" w:qFormat="1"/>
-    <w:lsdException w:name="heading 9" w:semiHidden="1" w:uiPriority="9" w:unhideWhenUsed="1" w:qFormat="1"/>
+    <w:lsdException w:name="heading 2" w:uiPriority="9" w:semiHidden="1" w:unhideWhenUsed="1" w:qFormat="1"/>
+    <w:lsdException w:name="heading 3" w:uiPriority="9" w:semiHidden="1" w:unhideWhenUsed="1" w:qFormat="1"/>
+    <w:lsdException w:name="heading 4" w:uiPriority="9" w:semiHidden="1" w:unhideWhenUsed="1" w:qFormat="1"/>
+    <w:lsdException w:name="heading 5" w:uiPriority="9" w:semiHidden="1" w:unhideWhenUsed="1" w:qFormat="1"/>
+    <w:lsdException w:name="heading 6" w:uiPriority="9" w:semiHidden="1" w:unhideWhenUsed="1" w:qFormat="1"/>
+    <w:lsdException w:name="heading 7" w:uiPriority="9" w:semiHidden="1" w:unhideWhenUsed="1" w:qFormat="1"/>
+    <w:lsdException w:name="heading 8" w:uiPriority="9" w:semiHidden="1" w:unhideWhenUsed="1" w:qFormat="1"/>
+    <w:lsdException w:name="heading 9" w:uiPriority="9" w:semiHidden="1" w:unhideWhenUsed="1" w:qFormat="1"/>
     <w:lsdException w:name="index 1" w:semiHidden="1" w:unhideWhenUsed="1"/>
     <w:lsdException w:name="index 2" w:semiHidden="1" w:unhideWhenUsed="1"/>
     <w:lsdException w:name="index 3" w:semiHidden="1" w:unhideWhenUsed="1"/>
@@ -880,22 +723,22 @@
     <w:lsdException w:name="index 7" w:semiHidden="1" w:unhideWhenUsed="1"/>
     <w:lsdException w:name="index 8" w:semiHidden="1" w:unhideWhenUsed="1"/>
     <w:lsdException w:name="index 9" w:semiHidden="1" w:unhideWhenUsed="1"/>
-    <w:lsdException w:name="toc 1" w:semiHidden="1" w:uiPriority="39" w:unhideWhenUsed="1"/>
-    <w:lsdException w:name="toc 2" w:semiHidden="1" w:uiPriority="39" w:unhideWhenUsed="1"/>
-    <w:lsdException w:name="toc 3" w:semiHidden="1" w:uiPriority="39" w:unhideWhenUsed="1"/>
-    <w:lsdException w:name="toc 4" w:semiHidden="1" w:uiPriority="39" w:unhideWhenUsed="1"/>
-    <w:lsdException w:name="toc 5" w:semiHidden="1" w:uiPriority="39" w:unhideWhenUsed="1"/>
-    <w:lsdException w:name="toc 6" w:semiHidden="1" w:uiPriority="39" w:unhideWhenUsed="1"/>
-    <w:lsdException w:name="toc 7" w:semiHidden="1" w:uiPriority="39" w:unhideWhenUsed="1"/>
-    <w:lsdException w:name="toc 8" w:semiHidden="1" w:uiPriority="39" w:unhideWhenUsed="1"/>
-    <w:lsdException w:name="toc 9" w:semiHidden="1" w:uiPriority="39" w:unhideWhenUsed="1"/>
+    <w:lsdException w:name="toc 1" w:uiPriority="39" w:semiHidden="1" w:unhideWhenUsed="1"/>
+    <w:lsdException w:name="toc 2" w:uiPriority="39" w:semiHidden="1" w:unhideWhenUsed="1"/>
+    <w:lsdException w:name="toc 3" w:uiPriority="39" w:semiHidden="1" w:unhideWhenUsed="1"/>
+    <w:lsdException w:name="toc 4" w:uiPriority="39" w:semiHidden="1" w:unhideWhenUsed="1"/>
+    <w:lsdException w:name="toc 5" w:uiPriority="39" w:semiHidden="1" w:unhideWhenUsed="1"/>
+    <w:lsdException w:name="toc 6" w:uiPriority="39" w:semiHidden="1" w:unhideWhenUsed="1"/>
+    <w:lsdException w:name="toc 7" w:uiPriority="39" w:semiHidden="1" w:unhideWhenUsed="1"/>
+    <w:lsdException w:name="toc 8" w:uiPriority="39" w:semiHidden="1" w:unhideWhenUsed="1"/>
+    <w:lsdException w:name="toc 9" w:uiPriority="39" w:semiHidden="1" w:unhideWhenUsed="1"/>
     <w:lsdException w:name="Normal Indent" w:semiHidden="1" w:unhideWhenUsed="1"/>
     <w:lsdException w:name="footnote text" w:semiHidden="1" w:unhideWhenUsed="1"/>
     <w:lsdException w:name="annotation text" w:semiHidden="1" w:unhideWhenUsed="1"/>
     <w:lsdException w:name="header" w:semiHidden="1" w:unhideWhenUsed="1"/>
     <w:lsdException w:name="footer" w:semiHidden="1" w:unhideWhenUsed="1"/>
     <w:lsdException w:name="index heading" w:semiHidden="1" w:unhideWhenUsed="1"/>
-    <w:lsdException w:name="caption" w:semiHidden="1" w:uiPriority="35" w:unhideWhenUsed="1" w:qFormat="1"/>
+    <w:lsdException w:name="caption" w:uiPriority="35" w:semiHidden="1" w:unhideWhenUsed="1" w:qFormat="1"/>
     <w:lsdException w:name="table of figures" w:semiHidden="1" w:unhideWhenUsed="1"/>
     <w:lsdException w:name="envelope address" w:semiHidden="1" w:unhideWhenUsed="1"/>
     <w:lsdException w:name="envelope return" w:semiHidden="1" w:unhideWhenUsed="1"/>
@@ -926,7 +769,7 @@
     <w:lsdException w:name="Title" w:uiPriority="10" w:qFormat="1"/>
     <w:lsdException w:name="Closing" w:semiHidden="1" w:unhideWhenUsed="1"/>
     <w:lsdException w:name="Signature" w:semiHidden="1" w:unhideWhenUsed="1"/>
-    <w:lsdException w:name="Default Paragraph Font" w:semiHidden="1" w:uiPriority="1" w:unhideWhenUsed="1"/>
+    <w:lsdException w:name="Default Paragraph Font" w:uiPriority="1" w:semiHidden="1" w:unhideWhenUsed="1"/>
     <w:lsdException w:name="Body Text" w:semiHidden="1" w:unhideWhenUsed="1"/>
     <w:lsdException w:name="Body Text Indent" w:semiHidden="1" w:unhideWhenUsed="1"/>
     <w:lsdException w:name="List Continue" w:semiHidden="1" w:unhideWhenUsed="1"/>
@@ -1126,8 +969,8 @@
     <w:lsdException w:name="Subtle Reference" w:uiPriority="31" w:qFormat="1"/>
     <w:lsdException w:name="Intense Reference" w:uiPriority="32" w:qFormat="1"/>
     <w:lsdException w:name="Book Title" w:uiPriority="33" w:qFormat="1"/>
-    <w:lsdException w:name="Bibliography" w:semiHidden="1" w:uiPriority="37" w:unhideWhenUsed="1"/>
-    <w:lsdException w:name="TOC Heading" w:semiHidden="1" w:uiPriority="39" w:unhideWhenUsed="1" w:qFormat="1"/>
+    <w:lsdException w:name="Bibliography" w:uiPriority="37" w:semiHidden="1" w:unhideWhenUsed="1"/>
+    <w:lsdException w:name="TOC Heading" w:uiPriority="39" w:semiHidden="1" w:unhideWhenUsed="1" w:qFormat="1"/>
     <w:lsdException w:name="Plain Table 1" w:uiPriority="41"/>
     <w:lsdException w:name="Plain Table 2" w:uiPriority="42"/>
     <w:lsdException w:name="Plain Table 3" w:uiPriority="43"/>
@@ -1238,7 +1081,7 @@
     <w:lsdException w:name="Unresolved Mention" w:semiHidden="1" w:unhideWhenUsed="1"/>
     <w:lsdException w:name="Smart Link" w:semiHidden="1" w:unhideWhenUsed="1"/>
   </w:latentStyles>
-  <w:style w:type="paragraph" w:default="1" w:styleId="Normal">
+  <w:style w:type="paragraph" w:styleId="Normal" w:default="1">
     <w:name w:val="Normal"/>
     <w:qFormat/>
     <w:rsid w:val="00303A8C"/>
@@ -1258,7 +1101,7 @@
       <w:outlineLvl w:val="0"/>
     </w:pPr>
     <w:rPr>
-      <w:rFonts w:asciiTheme="majorHAnsi" w:eastAsiaTheme="majorEastAsia" w:hAnsiTheme="majorHAnsi" w:cstheme="majorBidi"/>
+      <w:rFonts w:asciiTheme="majorHAnsi" w:hAnsiTheme="majorHAnsi" w:eastAsiaTheme="majorEastAsia" w:cstheme="majorBidi"/>
       <w:color w:val="2E74B5" w:themeColor="accent1" w:themeShade="BF"/>
       <w:sz w:val="32"/>
       <w:szCs w:val="32"/>
@@ -1362,13 +1205,13 @@
       <w:szCs w:val="20"/>
     </w:rPr>
   </w:style>
-  <w:style w:type="character" w:default="1" w:styleId="Fuentedeprrafopredeter">
+  <w:style w:type="character" w:styleId="Fuentedeprrafopredeter" w:default="1">
     <w:name w:val="Default Paragraph Font"/>
     <w:uiPriority w:val="1"/>
     <w:semiHidden/>
     <w:unhideWhenUsed/>
   </w:style>
-  <w:style w:type="table" w:default="1" w:styleId="Tablanormal">
+  <w:style w:type="table" w:styleId="Tablanormal" w:default="1">
     <w:name w:val="Normal Table"/>
     <w:uiPriority w:val="99"/>
     <w:semiHidden/>
@@ -1383,13 +1226,13 @@
       </w:tblCellMar>
     </w:tblPr>
   </w:style>
-  <w:style w:type="numbering" w:default="1" w:styleId="Sinlista">
+  <w:style w:type="numbering" w:styleId="Sinlista" w:default="1">
     <w:name w:val="No List"/>
     <w:uiPriority w:val="99"/>
     <w:semiHidden/>
     <w:unhideWhenUsed/>
   </w:style>
-  <w:style w:type="table" w:customStyle="1" w:styleId="TableNormal">
+  <w:style w:type="table" w:styleId="TableNormal" w:customStyle="1">
     <w:name w:val="Table Normal"/>
     <w:tblPr>
       <w:tblCellMar>
@@ -1431,7 +1274,7 @@
       </w:tabs>
     </w:pPr>
   </w:style>
-  <w:style w:type="character" w:customStyle="1" w:styleId="EncabezadoCar">
+  <w:style w:type="character" w:styleId="EncabezadoCar" w:customStyle="1">
     <w:name w:val="Encabezado Car"/>
     <w:basedOn w:val="Fuentedeprrafopredeter"/>
     <w:link w:val="Encabezado"/>
@@ -1452,21 +1295,21 @@
       </w:tabs>
     </w:pPr>
   </w:style>
-  <w:style w:type="character" w:customStyle="1" w:styleId="PiedepginaCar">
+  <w:style w:type="character" w:styleId="PiedepginaCar" w:customStyle="1">
     <w:name w:val="Pie de página Car"/>
     <w:basedOn w:val="Fuentedeprrafopredeter"/>
     <w:link w:val="Piedepgina"/>
     <w:uiPriority w:val="99"/>
     <w:rsid w:val="000D74B3"/>
   </w:style>
-  <w:style w:type="character" w:customStyle="1" w:styleId="Ttulo1Car">
+  <w:style w:type="character" w:styleId="Ttulo1Car" w:customStyle="1">
     <w:name w:val="Título 1 Car"/>
     <w:basedOn w:val="Fuentedeprrafopredeter"/>
     <w:link w:val="Ttulo1"/>
     <w:uiPriority w:val="9"/>
     <w:rsid w:val="00500A56"/>
     <w:rPr>
-      <w:rFonts w:asciiTheme="majorHAnsi" w:eastAsiaTheme="majorEastAsia" w:hAnsiTheme="majorHAnsi" w:cstheme="majorBidi"/>
+      <w:rFonts w:asciiTheme="majorHAnsi" w:hAnsiTheme="majorHAnsi" w:eastAsiaTheme="majorEastAsia" w:cstheme="majorBidi"/>
       <w:color w:val="2E74B5" w:themeColor="accent1" w:themeShade="BF"/>
       <w:sz w:val="32"/>
       <w:szCs w:val="32"/>
@@ -1491,7 +1334,7 @@
       <w:spacing w:before="360" w:after="80"/>
     </w:pPr>
     <w:rPr>
-      <w:rFonts w:ascii="Georgia" w:eastAsia="Georgia" w:hAnsi="Georgia" w:cs="Georgia"/>
+      <w:rFonts w:ascii="Georgia" w:hAnsi="Georgia" w:eastAsia="Georgia" w:cs="Georgia"/>
       <w:i/>
       <w:color w:val="666666"/>
       <w:sz w:val="48"/>
@@ -1504,19 +1347,19 @@
     <w:uiPriority w:val="67"/>
     <w:rsid w:val="00B523EE"/>
     <w:rPr>
-      <w:rFonts w:ascii="Cambria" w:eastAsia="Cambria" w:hAnsi="Cambria" w:cs="Cambria"/>
+      <w:rFonts w:ascii="Cambria" w:hAnsi="Cambria" w:eastAsia="Cambria" w:cs="Cambria"/>
       <w:lang w:val="es-MX" w:eastAsia="es-MX"/>
     </w:rPr>
     <w:tblPr>
       <w:tblStyleRowBandSize w:val="1"/>
       <w:tblStyleColBandSize w:val="1"/>
       <w:tblBorders>
-        <w:top w:val="single" w:sz="8" w:space="0" w:color="F19D64" w:themeColor="accent2" w:themeTint="BF"/>
-        <w:left w:val="single" w:sz="8" w:space="0" w:color="F19D64" w:themeColor="accent2" w:themeTint="BF"/>
-        <w:bottom w:val="single" w:sz="8" w:space="0" w:color="F19D64" w:themeColor="accent2" w:themeTint="BF"/>
-        <w:right w:val="single" w:sz="8" w:space="0" w:color="F19D64" w:themeColor="accent2" w:themeTint="BF"/>
-        <w:insideH w:val="single" w:sz="8" w:space="0" w:color="F19D64" w:themeColor="accent2" w:themeTint="BF"/>
-        <w:insideV w:val="single" w:sz="8" w:space="0" w:color="F19D64" w:themeColor="accent2" w:themeTint="BF"/>
+        <w:top w:val="single" w:color="F19D64" w:themeColor="accent2" w:themeTint="BF" w:sz="8" w:space="0"/>
+        <w:left w:val="single" w:color="F19D64" w:themeColor="accent2" w:themeTint="BF" w:sz="8" w:space="0"/>
+        <w:bottom w:val="single" w:color="F19D64" w:themeColor="accent2" w:themeTint="BF" w:sz="8" w:space="0"/>
+        <w:right w:val="single" w:color="F19D64" w:themeColor="accent2" w:themeTint="BF" w:sz="8" w:space="0"/>
+        <w:insideH w:val="single" w:color="F19D64" w:themeColor="accent2" w:themeTint="BF" w:sz="8" w:space="0"/>
+        <w:insideV w:val="single" w:color="F19D64" w:themeColor="accent2" w:themeTint="BF" w:sz="8" w:space="0"/>
       </w:tblBorders>
     </w:tblPr>
     <w:tcPr>
@@ -1536,7 +1379,7 @@
       <w:tblPr/>
       <w:tcPr>
         <w:tcBorders>
-          <w:top w:val="single" w:sz="18" w:space="0" w:color="F19D64" w:themeColor="accent2" w:themeTint="BF"/>
+          <w:top w:val="single" w:color="F19D64" w:themeColor="accent2" w:themeTint="BF" w:sz="18" w:space="0"/>
         </w:tcBorders>
       </w:tcPr>
     </w:tblStylePr>
@@ -1572,12 +1415,12 @@
     <w:rsid w:val="00003348"/>
     <w:tblPr>
       <w:tblBorders>
-        <w:top w:val="single" w:sz="4" w:space="0" w:color="auto"/>
-        <w:left w:val="single" w:sz="4" w:space="0" w:color="auto"/>
-        <w:bottom w:val="single" w:sz="4" w:space="0" w:color="auto"/>
-        <w:right w:val="single" w:sz="4" w:space="0" w:color="auto"/>
-        <w:insideH w:val="single" w:sz="4" w:space="0" w:color="auto"/>
-        <w:insideV w:val="single" w:sz="4" w:space="0" w:color="auto"/>
+        <w:top w:val="single" w:color="auto" w:sz="4" w:space="0"/>
+        <w:left w:val="single" w:color="auto" w:sz="4" w:space="0"/>
+        <w:bottom w:val="single" w:color="auto" w:sz="4" w:space="0"/>
+        <w:right w:val="single" w:color="auto" w:sz="4" w:space="0"/>
+        <w:insideH w:val="single" w:color="auto" w:sz="4" w:space="0"/>
+        <w:insideV w:val="single" w:color="auto" w:sz="4" w:space="0"/>
       </w:tblBorders>
     </w:tblPr>
   </w:style>
@@ -1585,7 +1428,7 @@
 </file>
 
 <file path=word/theme/theme1.xml><?xml version="1.0" encoding="utf-8"?>
-<a:theme xmlns:a="http://schemas.openxmlformats.org/drawingml/2006/main" name="Tema de Office">
+<a:theme xmlns:a="http://schemas.openxmlformats.org/drawingml/2006/main" xmlns:thm15="http://schemas.microsoft.com/office/thememl/2012/main" name="Tema de Office">
   <a:themeElements>
     <a:clrScheme name="Office">
       <a:dk1>

</xml_diff>